<commit_message>
added the effective paired programming link
</commit_message>
<xml_diff>
--- a/Assignment2WIP.docx
+++ b/Assignment2WIP.docx
@@ -26,6 +26,25 @@
       </w:r>
     </w:p>
     <w:p/>
+    <w:p/>
+    <w:p>
+      <w:r>
+        <w:t xml:space="preserve">Link to effective pair programming </w:t>
+      </w:r>
+      <w:bookmarkStart w:id="0" w:name="_GoBack"/>
+      <w:bookmarkEnd w:id="0"/>
+    </w:p>
+    <w:p>
+      <w:hyperlink r:id="rId9" w:history="1">
+        <w:r>
+          <w:rPr>
+            <w:rStyle w:val="Hyperlink"/>
+          </w:rPr>
+          <w:t>https://gds.blog.gov.uk/2018/02/06/how-to-pair-program-effectively-in-6-steps/</w:t>
+        </w:r>
+      </w:hyperlink>
+    </w:p>
+    <w:p/>
     <w:p>
       <w:r>
         <w:rPr>
@@ -35,6 +54,7 @@
           <w:szCs w:val="24"/>
           <w:lang w:val="en-US"/>
         </w:rPr>
+        <w:lastRenderedPageBreak/>
         <w:drawing>
           <wp:inline distT="0" distB="0" distL="0" distR="0" wp14:anchorId="66531C7E" wp14:editId="1D78F4CD">
             <wp:extent cx="12780809" cy="8753475"/>
@@ -53,7 +73,7 @@
                     </pic:cNvPicPr>
                   </pic:nvPicPr>
                   <pic:blipFill>
-                    <a:blip r:embed="rId9">
+                    <a:blip r:embed="rId10">
                       <a:extLst>
                         <a:ext uri="{28A0092B-C50C-407E-A947-70E740481C1C}">
                           <a14:useLocalDpi xmlns:a14="http://schemas.microsoft.com/office/drawing/2010/main" val="0"/>
@@ -163,7 +183,15 @@
         <w:t>use case templates</w:t>
       </w:r>
       <w:r>
-        <w:t xml:space="preserve"> and make sure you’ve documented them in enough detail so that you are clear what must happen in each case, and what data items are involved. Copies of any relevant forms, documents etc. can help here</w:t>
+        <w:t xml:space="preserve"> and make sure you’ve documented them in enough detail so that you are clear what must happen in each case, and what data </w:t>
+      </w:r>
+      <w:proofErr w:type="gramStart"/>
+      <w:r>
+        <w:t>items</w:t>
+      </w:r>
+      <w:proofErr w:type="gramEnd"/>
+      <w:r>
+        <w:t xml:space="preserve"> are involved. Copies of any relevant forms, documents etc. can help here</w:t>
       </w:r>
     </w:p>
     <w:p>
@@ -182,10 +210,21 @@
         <w:rPr>
           <w:b/>
         </w:rPr>
-        <w:t>user stories</w:t>
-      </w:r>
-      <w:r>
-        <w:t xml:space="preserve">  and order the for implementation (MSCW), seeing if you can identify any </w:t>
+        <w:t xml:space="preserve">user </w:t>
+      </w:r>
+      <w:proofErr w:type="gramStart"/>
+      <w:r>
+        <w:rPr>
+          <w:b/>
+        </w:rPr>
+        <w:t>stories</w:t>
+      </w:r>
+      <w:r>
+        <w:t xml:space="preserve">  and</w:t>
+      </w:r>
+      <w:proofErr w:type="gramEnd"/>
+      <w:r>
+        <w:t xml:space="preserve"> order the for implementation (MSCW), seeing if you can identify any </w:t>
       </w:r>
       <w:r>
         <w:rPr>
@@ -216,7 +255,15 @@
         <w:t>entity classes</w:t>
       </w:r>
       <w:r>
-        <w:t xml:space="preserve"> and draw a class diagram, showing each classes attributes and the relationships between classes. Relationships should be labelled showing their cardinality. If any other classes are needed (e.g. controller, manager classes) add these also.</w:t>
+        <w:t xml:space="preserve"> and draw a class diagram, showing each classes </w:t>
+      </w:r>
+      <w:proofErr w:type="gramStart"/>
+      <w:r>
+        <w:t>attributes</w:t>
+      </w:r>
+      <w:proofErr w:type="gramEnd"/>
+      <w:r>
+        <w:t xml:space="preserve"> and the relationships between classes. Relationships should be labelled showing their cardinality. If any other classes are needed (e.g. controller, manager classes) add these also.</w:t>
       </w:r>
     </w:p>
     <w:p>
@@ -247,7 +294,15 @@
         <w:t>state machine diagram</w:t>
       </w:r>
       <w:r>
-        <w:t xml:space="preserve"> for  a class where state change is important to consider. Use this to ensure that you have enough methods to ensure that state changes can be achieved.</w:t>
+        <w:t xml:space="preserve"> </w:t>
+      </w:r>
+      <w:proofErr w:type="gramStart"/>
+      <w:r>
+        <w:t>for  a</w:t>
+      </w:r>
+      <w:proofErr w:type="gramEnd"/>
+      <w:r>
+        <w:t xml:space="preserve"> class where state change is important to consider. Use this to ensure that you have enough methods to ensure that state changes can be achieved.</w:t>
       </w:r>
     </w:p>
     <w:p>
@@ -1486,8 +1541,18 @@
                 <w:szCs w:val="20"/>
                 <w:lang w:val="en-US"/>
               </w:rPr>
-              <w:t>Results display on screen according to user selection (preferred display type should be saved as a variable )</w:t>
-            </w:r>
+              <w:t xml:space="preserve">Results display on screen according to user selection (preferred display type should be saved as a </w:t>
+            </w:r>
+            <w:proofErr w:type="gramStart"/>
+            <w:r>
+              <w:rPr>
+                <w:rFonts w:ascii="Times New Roman" w:eastAsia="Times New Roman" w:hAnsi="Times New Roman" w:cs="Times New Roman"/>
+                <w:szCs w:val="20"/>
+                <w:lang w:val="en-US"/>
+              </w:rPr>
+              <w:t>variable )</w:t>
+            </w:r>
+            <w:proofErr w:type="gramEnd"/>
           </w:p>
         </w:tc>
       </w:tr>
@@ -3431,6 +3496,7 @@
                 <w:szCs w:val="20"/>
                 <w:lang w:val="en-US"/>
               </w:rPr>
+              <w:lastRenderedPageBreak/>
               <w:t>Preconditions</w:t>
             </w:r>
           </w:p>
@@ -4341,7 +4407,25 @@
                 <w:szCs w:val="20"/>
                 <w:lang w:val="en-US"/>
               </w:rPr>
-              <w:t xml:space="preserve">App window reverts back to habit tracking page </w:t>
+              <w:t xml:space="preserve">App window </w:t>
+            </w:r>
+            <w:proofErr w:type="gramStart"/>
+            <w:r>
+              <w:rPr>
+                <w:rFonts w:ascii="Times New Roman" w:eastAsia="Times New Roman" w:hAnsi="Times New Roman" w:cs="Times New Roman"/>
+                <w:szCs w:val="20"/>
+                <w:lang w:val="en-US"/>
+              </w:rPr>
+              <w:t>reverts back</w:t>
+            </w:r>
+            <w:proofErr w:type="gramEnd"/>
+            <w:r>
+              <w:rPr>
+                <w:rFonts w:ascii="Times New Roman" w:eastAsia="Times New Roman" w:hAnsi="Times New Roman" w:cs="Times New Roman"/>
+                <w:szCs w:val="20"/>
+                <w:lang w:val="en-US"/>
+              </w:rPr>
+              <w:t xml:space="preserve"> to habit tracking page </w:t>
             </w:r>
           </w:p>
         </w:tc>
@@ -5146,6 +5230,7 @@
     </w:p>
     <w:p>
       <w:proofErr w:type="spellStart"/>
+      <w:proofErr w:type="gramStart"/>
       <w:r>
         <w:t>enterUserName</w:t>
       </w:r>
@@ -5153,6 +5238,7 @@
       <w:r>
         <w:t>(</w:t>
       </w:r>
+      <w:proofErr w:type="gramEnd"/>
       <w:r>
         <w:t>string name</w:t>
       </w:r>
@@ -5180,6 +5266,7 @@
     </w:p>
     <w:p>
       <w:proofErr w:type="spellStart"/>
+      <w:proofErr w:type="gramStart"/>
       <w:r>
         <w:t>enterStudentNumber</w:t>
       </w:r>
@@ -5187,6 +5274,7 @@
       <w:r>
         <w:t>(</w:t>
       </w:r>
+      <w:proofErr w:type="gramEnd"/>
       <w:r>
         <w:t xml:space="preserve">string </w:t>
       </w:r>
@@ -5226,6 +5314,7 @@
     </w:p>
     <w:p>
       <w:proofErr w:type="spellStart"/>
+      <w:proofErr w:type="gramStart"/>
       <w:r>
         <w:t>enterCourseCode</w:t>
       </w:r>
@@ -5233,6 +5322,7 @@
       <w:r>
         <w:t>(</w:t>
       </w:r>
+      <w:proofErr w:type="gramEnd"/>
       <w:r>
         <w:t xml:space="preserve">string </w:t>
       </w:r>
@@ -5265,12 +5355,17 @@
     </w:p>
     <w:p>
       <w:proofErr w:type="spellStart"/>
+      <w:proofErr w:type="gramStart"/>
       <w:r>
         <w:t>trackingPermissions</w:t>
       </w:r>
       <w:proofErr w:type="spellEnd"/>
       <w:r>
-        <w:t xml:space="preserve"> : int</w:t>
+        <w:t xml:space="preserve"> :</w:t>
+      </w:r>
+      <w:proofErr w:type="gramEnd"/>
+      <w:r>
+        <w:t xml:space="preserve"> int</w:t>
       </w:r>
       <w:r>
         <w:t xml:space="preserve">   must be set to zero</w:t>
@@ -5294,15 +5389,17 @@
         <w:t xml:space="preserve">see </w:t>
       </w:r>
       <w:proofErr w:type="spellStart"/>
+      <w:proofErr w:type="gramStart"/>
       <w:r>
         <w:t>setTrackingPermissions</w:t>
       </w:r>
       <w:proofErr w:type="spellEnd"/>
       <w:r>
-        <w:t>()</w:t>
-      </w:r>
-      <w:r>
-        <w:t xml:space="preserve"> </w:t>
+        <w:t>(</w:t>
+      </w:r>
+      <w:proofErr w:type="gramEnd"/>
+      <w:r>
+        <w:t xml:space="preserve">) </w:t>
       </w:r>
       <w:r>
         <w:t>method below for setting</w:t>
@@ -5313,12 +5410,17 @@
     </w:p>
     <w:p>
       <w:proofErr w:type="spellStart"/>
+      <w:proofErr w:type="gramStart"/>
       <w:r>
         <w:t>userHealth</w:t>
       </w:r>
       <w:proofErr w:type="spellEnd"/>
       <w:r>
-        <w:t xml:space="preserve"> : int</w:t>
+        <w:t xml:space="preserve"> :</w:t>
+      </w:r>
+      <w:proofErr w:type="gramEnd"/>
+      <w:r>
+        <w:t xml:space="preserve"> int</w:t>
       </w:r>
     </w:p>
     <w:p/>
@@ -5334,6 +5436,7 @@
         <w:t xml:space="preserve"> </w:t>
       </w:r>
       <w:proofErr w:type="spellStart"/>
+      <w:proofErr w:type="gramStart"/>
       <w:r>
         <w:t>display</w:t>
       </w:r>
@@ -5342,7 +5445,11 @@
       </w:r>
       <w:proofErr w:type="spellEnd"/>
       <w:r>
-        <w:t>()</w:t>
+        <w:t>(</w:t>
+      </w:r>
+      <w:proofErr w:type="gramEnd"/>
+      <w:r>
+        <w:t>)</w:t>
       </w:r>
     </w:p>
     <w:p>
@@ -5377,17 +5484,30 @@
     </w:p>
     <w:p>
       <w:proofErr w:type="spellStart"/>
+      <w:proofErr w:type="gramStart"/>
       <w:r>
         <w:t>setTrackingPermissions</w:t>
       </w:r>
       <w:proofErr w:type="spellEnd"/>
       <w:r>
-        <w:t>()</w:t>
-      </w:r>
-    </w:p>
-    <w:p>
-      <w:r>
-        <w:t>sets int for permissions using 4,2, 1 system similar to R,W,X file system permissions</w:t>
+        <w:t>(</w:t>
+      </w:r>
+      <w:proofErr w:type="gramEnd"/>
+      <w:r>
+        <w:t>)</w:t>
+      </w:r>
+    </w:p>
+    <w:p>
+      <w:r>
+        <w:t xml:space="preserve">sets int for permissions using 4,2, 1 system similar to </w:t>
+      </w:r>
+      <w:proofErr w:type="gramStart"/>
+      <w:r>
+        <w:t>R,W</w:t>
+      </w:r>
+      <w:proofErr w:type="gramEnd"/>
+      <w:r>
+        <w:t>,X file system permissions</w:t>
       </w:r>
       <w:r>
         <w:t xml:space="preserve">. </w:t>
@@ -5445,6 +5565,7 @@
     <w:p/>
     <w:p>
       <w:proofErr w:type="spellStart"/>
+      <w:proofErr w:type="gramStart"/>
       <w:r>
         <w:t>addNewFood</w:t>
       </w:r>
@@ -5452,6 +5573,7 @@
       <w:r>
         <w:t>(</w:t>
       </w:r>
+      <w:proofErr w:type="gramEnd"/>
       <w:r>
         <w:t>)</w:t>
       </w:r>
@@ -5460,8 +5582,13 @@
       <w:r>
         <w:t>takes (</w:t>
       </w:r>
-      <w:r>
-        <w:t xml:space="preserve">name : string, protein : int, carbs : int, fat : int, </w:t>
+      <w:proofErr w:type="gramStart"/>
+      <w:r>
+        <w:t>name :</w:t>
+      </w:r>
+      <w:proofErr w:type="gramEnd"/>
+      <w:r>
+        <w:t xml:space="preserve"> string, protein : int, carbs : int, fat : int, </w:t>
       </w:r>
       <w:proofErr w:type="spellStart"/>
       <w:r>
@@ -5487,6 +5614,7 @@
     <w:p/>
     <w:p>
       <w:proofErr w:type="spellStart"/>
+      <w:proofErr w:type="gramStart"/>
       <w:r>
         <w:t>users</w:t>
       </w:r>
@@ -5498,7 +5626,11 @@
       </w:r>
       <w:proofErr w:type="spellEnd"/>
       <w:r>
-        <w:t xml:space="preserve">() </w:t>
+        <w:t>(</w:t>
+      </w:r>
+      <w:proofErr w:type="gramEnd"/>
+      <w:r>
+        <w:t xml:space="preserve">) </w:t>
       </w:r>
       <w:r>
         <w:t xml:space="preserve"> </w:t>
@@ -5587,12 +5719,17 @@
     <w:p/>
     <w:p>
       <w:proofErr w:type="spellStart"/>
+      <w:proofErr w:type="gramStart"/>
       <w:r>
         <w:t>displayRatings</w:t>
       </w:r>
       <w:proofErr w:type="spellEnd"/>
       <w:r>
-        <w:t>()</w:t>
+        <w:t>(</w:t>
+      </w:r>
+      <w:proofErr w:type="gramEnd"/>
+      <w:r>
+        <w:t>)</w:t>
       </w:r>
     </w:p>
     <w:p>
@@ -5643,6 +5780,7 @@
           <w:szCs w:val="19"/>
         </w:rPr>
       </w:pPr>
+      <w:proofErr w:type="gramStart"/>
       <w:r>
         <w:rPr>
           <w:rFonts w:ascii="Consolas" w:hAnsi="Consolas" w:cs="Consolas"/>
@@ -5650,7 +5788,17 @@
           <w:sz w:val="19"/>
           <w:szCs w:val="19"/>
         </w:rPr>
-        <w:t>CompareTo</w:t>
+        <w:t>CompareTo(</w:t>
+      </w:r>
+      <w:proofErr w:type="gramEnd"/>
+      <w:r>
+        <w:rPr>
+          <w:rFonts w:ascii="Consolas" w:hAnsi="Consolas" w:cs="Consolas"/>
+          <w:color w:val="0000FF"/>
+          <w:sz w:val="19"/>
+          <w:szCs w:val="19"/>
+        </w:rPr>
+        <w:t>object</w:t>
       </w:r>
       <w:r>
         <w:rPr>
@@ -5659,24 +5807,6 @@
           <w:sz w:val="19"/>
           <w:szCs w:val="19"/>
         </w:rPr>
-        <w:t>(</w:t>
-      </w:r>
-      <w:r>
-        <w:rPr>
-          <w:rFonts w:ascii="Consolas" w:hAnsi="Consolas" w:cs="Consolas"/>
-          <w:color w:val="0000FF"/>
-          <w:sz w:val="19"/>
-          <w:szCs w:val="19"/>
-        </w:rPr>
-        <w:t>object</w:t>
-      </w:r>
-      <w:r>
-        <w:rPr>
-          <w:rFonts w:ascii="Consolas" w:hAnsi="Consolas" w:cs="Consolas"/>
-          <w:color w:val="000000"/>
-          <w:sz w:val="19"/>
-          <w:szCs w:val="19"/>
-        </w:rPr>
         <w:t xml:space="preserve"> obj) </w:t>
       </w:r>
       <w:r>
@@ -5686,7 +5816,7 @@
           <w:sz w:val="19"/>
           <w:szCs w:val="19"/>
         </w:rPr>
-        <w:t>//</w:t>
+        <w:t xml:space="preserve">//will allow for </w:t>
       </w:r>
       <w:r>
         <w:rPr>
@@ -5695,7 +5825,7 @@
           <w:sz w:val="19"/>
           <w:szCs w:val="19"/>
         </w:rPr>
-        <w:t xml:space="preserve">will allow for </w:t>
+        <w:t>entries</w:t>
       </w:r>
       <w:r>
         <w:rPr>
@@ -5704,8 +5834,9 @@
           <w:sz w:val="19"/>
           <w:szCs w:val="19"/>
         </w:rPr>
-        <w:t>entries</w:t>
-      </w:r>
+        <w:t xml:space="preserve"> in </w:t>
+      </w:r>
+      <w:proofErr w:type="spellStart"/>
       <w:r>
         <w:rPr>
           <w:rFonts w:ascii="Consolas" w:hAnsi="Consolas" w:cs="Consolas"/>
@@ -5713,28 +5844,7 @@
           <w:sz w:val="19"/>
           <w:szCs w:val="19"/>
         </w:rPr>
-        <w:t xml:space="preserve"> in </w:t>
-      </w:r>
-      <w:proofErr w:type="spellStart"/>
-      <w:r>
-        <w:rPr>
-          <w:rFonts w:ascii="Consolas" w:hAnsi="Consolas" w:cs="Consolas"/>
-          <w:color w:val="008000"/>
-          <w:sz w:val="19"/>
-          <w:szCs w:val="19"/>
-        </w:rPr>
-        <w:t>F</w:t>
-      </w:r>
-      <w:bookmarkStart w:id="0" w:name="_GoBack"/>
-      <w:bookmarkEnd w:id="0"/>
-      <w:r>
-        <w:rPr>
-          <w:rFonts w:ascii="Consolas" w:hAnsi="Consolas" w:cs="Consolas"/>
-          <w:color w:val="008000"/>
-          <w:sz w:val="19"/>
-          <w:szCs w:val="19"/>
-        </w:rPr>
-        <w:t>oodsPurchased</w:t>
+        <w:t>FoodsPurchased</w:t>
       </w:r>
       <w:proofErr w:type="spellEnd"/>
       <w:r>
@@ -5831,7 +5941,7 @@
           <w:sz w:val="19"/>
           <w:szCs w:val="19"/>
         </w:rPr>
-        <w:t xml:space="preserve">            </w:t>
+        <w:t xml:space="preserve">            Food objectToCompareTo = ob</w:t>
       </w:r>
       <w:r>
         <w:rPr>
@@ -5840,7 +5950,7 @@
           <w:sz w:val="19"/>
           <w:szCs w:val="19"/>
         </w:rPr>
-        <w:t>Food</w:t>
+        <w:t>j</w:t>
       </w:r>
       <w:r>
         <w:rPr>
@@ -5849,7 +5959,16 @@
           <w:sz w:val="19"/>
           <w:szCs w:val="19"/>
         </w:rPr>
-        <w:t xml:space="preserve"> objectToCompareTo = </w:t>
+        <w:t xml:space="preserve"> </w:t>
+      </w:r>
+      <w:r>
+        <w:rPr>
+          <w:rFonts w:ascii="Consolas" w:hAnsi="Consolas" w:cs="Consolas"/>
+          <w:color w:val="0000FF"/>
+          <w:sz w:val="19"/>
+          <w:szCs w:val="19"/>
+        </w:rPr>
+        <w:t>as</w:t>
       </w:r>
       <w:r>
         <w:rPr>
@@ -5858,61 +5977,7 @@
           <w:sz w:val="19"/>
           <w:szCs w:val="19"/>
         </w:rPr>
-        <w:t>ob</w:t>
-      </w:r>
-      <w:r>
-        <w:rPr>
-          <w:rFonts w:ascii="Consolas" w:hAnsi="Consolas" w:cs="Consolas"/>
-          <w:color w:val="000000"/>
-          <w:sz w:val="19"/>
-          <w:szCs w:val="19"/>
-        </w:rPr>
-        <w:t>j</w:t>
-      </w:r>
-      <w:r>
-        <w:rPr>
-          <w:rFonts w:ascii="Consolas" w:hAnsi="Consolas" w:cs="Consolas"/>
-          <w:color w:val="000000"/>
-          <w:sz w:val="19"/>
-          <w:szCs w:val="19"/>
-        </w:rPr>
-        <w:t xml:space="preserve"> </w:t>
-      </w:r>
-      <w:r>
-        <w:rPr>
-          <w:rFonts w:ascii="Consolas" w:hAnsi="Consolas" w:cs="Consolas"/>
-          <w:color w:val="0000FF"/>
-          <w:sz w:val="19"/>
-          <w:szCs w:val="19"/>
-        </w:rPr>
-        <w:t>as</w:t>
-      </w:r>
-      <w:r>
-        <w:rPr>
-          <w:rFonts w:ascii="Consolas" w:hAnsi="Consolas" w:cs="Consolas"/>
-          <w:color w:val="000000"/>
-          <w:sz w:val="19"/>
-          <w:szCs w:val="19"/>
-        </w:rPr>
-        <w:t xml:space="preserve"> </w:t>
-      </w:r>
-      <w:r>
-        <w:rPr>
-          <w:rFonts w:ascii="Consolas" w:hAnsi="Consolas" w:cs="Consolas"/>
-          <w:color w:val="000000"/>
-          <w:sz w:val="19"/>
-          <w:szCs w:val="19"/>
-        </w:rPr>
-        <w:t>Food</w:t>
-      </w:r>
-      <w:r>
-        <w:rPr>
-          <w:rFonts w:ascii="Consolas" w:hAnsi="Consolas" w:cs="Consolas"/>
-          <w:color w:val="000000"/>
-          <w:sz w:val="19"/>
-          <w:szCs w:val="19"/>
-        </w:rPr>
-        <w:t>;</w:t>
+        <w:t xml:space="preserve"> Food;</w:t>
       </w:r>
     </w:p>
     <w:p>
@@ -5949,6 +6014,7 @@
           <w:sz w:val="19"/>
           <w:szCs w:val="19"/>
         </w:rPr>
+        <w:lastRenderedPageBreak/>
         <w:t xml:space="preserve">            </w:t>
       </w:r>
       <w:r>
@@ -5958,16 +6024,7 @@
           <w:sz w:val="19"/>
           <w:szCs w:val="19"/>
         </w:rPr>
-        <w:t xml:space="preserve">//compare to is set to compare the </w:t>
-      </w:r>
-      <w:r>
-        <w:rPr>
-          <w:rFonts w:ascii="Consolas" w:hAnsi="Consolas" w:cs="Consolas"/>
-          <w:color w:val="008000"/>
-          <w:sz w:val="19"/>
-          <w:szCs w:val="19"/>
-        </w:rPr>
-        <w:t>Purchase Date</w:t>
+        <w:t>//compare to is set to compare the Purchase Date</w:t>
       </w:r>
     </w:p>
     <w:p>
@@ -6008,7 +6065,17 @@
           <w:sz w:val="19"/>
           <w:szCs w:val="19"/>
         </w:rPr>
-        <w:t xml:space="preserve"> </w:t>
+        <w:t xml:space="preserve"> returnValue = </w:t>
+      </w:r>
+      <w:proofErr w:type="gramStart"/>
+      <w:r>
+        <w:rPr>
+          <w:rFonts w:ascii="Consolas" w:hAnsi="Consolas" w:cs="Consolas"/>
+          <w:color w:val="0000FF"/>
+          <w:sz w:val="19"/>
+          <w:szCs w:val="19"/>
+        </w:rPr>
+        <w:t>this</w:t>
       </w:r>
       <w:r>
         <w:rPr>
@@ -6017,7 +6084,7 @@
           <w:sz w:val="19"/>
           <w:szCs w:val="19"/>
         </w:rPr>
-        <w:t>returnValue</w:t>
+        <w:t>.</w:t>
       </w:r>
       <w:r>
         <w:rPr>
@@ -6026,16 +6093,7 @@
           <w:sz w:val="19"/>
           <w:szCs w:val="19"/>
         </w:rPr>
-        <w:t xml:space="preserve"> = </w:t>
-      </w:r>
-      <w:r>
-        <w:rPr>
-          <w:rFonts w:ascii="Consolas" w:hAnsi="Consolas" w:cs="Consolas"/>
-          <w:color w:val="0000FF"/>
-          <w:sz w:val="19"/>
-          <w:szCs w:val="19"/>
-        </w:rPr>
-        <w:t>this</w:t>
+        <w:t>datePurchase</w:t>
       </w:r>
       <w:r>
         <w:rPr>
@@ -6044,8 +6102,9 @@
           <w:sz w:val="19"/>
           <w:szCs w:val="19"/>
         </w:rPr>
-        <w:t>.</w:t>
-      </w:r>
+        <w:t>.CompareTo</w:t>
+      </w:r>
+      <w:proofErr w:type="gramEnd"/>
       <w:r>
         <w:rPr>
           <w:rFonts w:ascii="Consolas" w:hAnsi="Consolas" w:cs="Consolas"/>
@@ -6053,16 +6112,7 @@
           <w:sz w:val="19"/>
           <w:szCs w:val="19"/>
         </w:rPr>
-        <w:t>datePurchase</w:t>
-      </w:r>
-      <w:r>
-        <w:rPr>
-          <w:rFonts w:ascii="Consolas" w:hAnsi="Consolas" w:cs="Consolas"/>
-          <w:color w:val="000000"/>
-          <w:sz w:val="19"/>
-          <w:szCs w:val="19"/>
-        </w:rPr>
-        <w:t>.CompareTo(objectToCompareTo.</w:t>
+        <w:t>(objectToCompareTo.</w:t>
       </w:r>
       <w:r>
         <w:rPr>
@@ -6139,25 +6189,7 @@
           <w:sz w:val="19"/>
           <w:szCs w:val="19"/>
         </w:rPr>
-        <w:t xml:space="preserve"> </w:t>
-      </w:r>
-      <w:r>
-        <w:rPr>
-          <w:rFonts w:ascii="Consolas" w:hAnsi="Consolas" w:cs="Consolas"/>
-          <w:color w:val="000000"/>
-          <w:sz w:val="19"/>
-          <w:szCs w:val="19"/>
-        </w:rPr>
-        <w:t>returnValue</w:t>
-      </w:r>
-      <w:r>
-        <w:rPr>
-          <w:rFonts w:ascii="Consolas" w:hAnsi="Consolas" w:cs="Consolas"/>
-          <w:color w:val="000000"/>
-          <w:sz w:val="19"/>
-          <w:szCs w:val="19"/>
-        </w:rPr>
-        <w:t>;</w:t>
+        <w:t xml:space="preserve"> returnValue;</w:t>
       </w:r>
     </w:p>
     <w:p>
@@ -6896,6 +6928,18 @@
       <w:lang w:val="en-IE"/>
     </w:rPr>
   </w:style>
+  <w:style w:type="character" w:styleId="Hyperlink">
+    <w:name w:val="Hyperlink"/>
+    <w:basedOn w:val="DefaultParagraphFont"/>
+    <w:uiPriority w:val="99"/>
+    <w:semiHidden/>
+    <w:unhideWhenUsed/>
+    <w:rsid w:val="001B2D02"/>
+    <w:rPr>
+      <w:color w:val="0000FF"/>
+      <w:u w:val="single"/>
+    </w:rPr>
+  </w:style>
 </w:styles>
 </file>
 
@@ -7195,21 +7239,6 @@
 </file>
 
 <file path=customXml/item1.xml><?xml version="1.0" encoding="utf-8"?>
-<p:properties xmlns:p="http://schemas.microsoft.com/office/2006/metadata/properties" xmlns:xsi="http://www.w3.org/2001/XMLSchema-instance" xmlns:pc="http://schemas.microsoft.com/office/infopath/2007/PartnerControls">
-  <documentManagement/>
-</p:properties>
-</file>
-
-<file path=customXml/item2.xml><?xml version="1.0" encoding="utf-8"?>
-<?mso-contentType ?>
-<FormTemplates xmlns="http://schemas.microsoft.com/sharepoint/v3/contenttype/forms">
-  <Display>DocumentLibraryForm</Display>
-  <Edit>DocumentLibraryForm</Edit>
-  <New>DocumentLibraryForm</New>
-</FormTemplates>
-</file>
-
-<file path=customXml/item3.xml><?xml version="1.0" encoding="utf-8"?>
 <ct:contentTypeSchema xmlns:ct="http://schemas.microsoft.com/office/2006/metadata/contentType" xmlns:ma="http://schemas.microsoft.com/office/2006/metadata/properties/metaAttributes" ct:_="" ma:_="" ma:contentTypeName="Document" ma:contentTypeID="0x0101000BFCBFB9A7AEB5408D1D147F15766175" ma:contentTypeVersion="10" ma:contentTypeDescription="Create a new document." ma:contentTypeScope="" ma:versionID="9778f03e95daac2592dae02c5e935796">
   <xsd:schema xmlns:xsd="http://www.w3.org/2001/XMLSchema" xmlns:xs="http://www.w3.org/2001/XMLSchema" xmlns:p="http://schemas.microsoft.com/office/2006/metadata/properties" xmlns:ns3="c2e8e68a-0294-4dae-962e-e398d01f6012" xmlns:ns4="eeca0c92-0047-42fa-b86f-7d95468465d1" targetNamespace="http://schemas.microsoft.com/office/2006/metadata/properties" ma:root="true" ma:fieldsID="cb5def459c9a8c4c9d74b0678e1b67b5" ns3:_="" ns4:_="">
     <xsd:import namespace="c2e8e68a-0294-4dae-962e-e398d01f6012"/>
@@ -7412,28 +7441,26 @@
 </ct:contentTypeSchema>
 </file>
 
+<file path=customXml/item2.xml><?xml version="1.0" encoding="utf-8"?>
+<?mso-contentType ?>
+<FormTemplates xmlns="http://schemas.microsoft.com/sharepoint/v3/contenttype/forms">
+  <Display>DocumentLibraryForm</Display>
+  <Edit>DocumentLibraryForm</Edit>
+  <New>DocumentLibraryForm</New>
+</FormTemplates>
+</file>
+
+<file path=customXml/item3.xml><?xml version="1.0" encoding="utf-8"?>
+<p:properties xmlns:p="http://schemas.microsoft.com/office/2006/metadata/properties" xmlns:xsi="http://www.w3.org/2001/XMLSchema-instance" xmlns:pc="http://schemas.microsoft.com/office/infopath/2007/PartnerControls">
+  <documentManagement/>
+</p:properties>
+</file>
+
 <file path=customXml/item4.xml><?xml version="1.0" encoding="utf-8"?>
 <b:Sources xmlns:b="http://schemas.openxmlformats.org/officeDocument/2006/bibliography" xmlns="http://schemas.openxmlformats.org/officeDocument/2006/bibliography" SelectedStyle="\APASixthEditionOfficeOnline.xsl" StyleName="APA" Version="6"/>
 </file>
 
 <file path=customXml/itemProps1.xml><?xml version="1.0" encoding="utf-8"?>
-<ds:datastoreItem xmlns:ds="http://schemas.openxmlformats.org/officeDocument/2006/customXml" ds:itemID="{A632A46D-2542-4892-B15B-3CC32308FD7D}">
-  <ds:schemaRefs>
-    <ds:schemaRef ds:uri="http://schemas.microsoft.com/office/2006/metadata/properties"/>
-    <ds:schemaRef ds:uri="http://schemas.microsoft.com/office/infopath/2007/PartnerControls"/>
-  </ds:schemaRefs>
-</ds:datastoreItem>
-</file>
-
-<file path=customXml/itemProps2.xml><?xml version="1.0" encoding="utf-8"?>
-<ds:datastoreItem xmlns:ds="http://schemas.openxmlformats.org/officeDocument/2006/customXml" ds:itemID="{032BE472-BABA-4DAD-A81D-25E61EFEC132}">
-  <ds:schemaRefs>
-    <ds:schemaRef ds:uri="http://schemas.microsoft.com/sharepoint/v3/contenttype/forms"/>
-  </ds:schemaRefs>
-</ds:datastoreItem>
-</file>
-
-<file path=customXml/itemProps3.xml><?xml version="1.0" encoding="utf-8"?>
 <ds:datastoreItem xmlns:ds="http://schemas.openxmlformats.org/officeDocument/2006/customXml" ds:itemID="{AC2DF63F-7C87-4A7B-9822-F92B86BE43D0}">
   <ds:schemaRefs>
     <ds:schemaRef ds:uri="http://schemas.microsoft.com/office/2006/metadata/contentType"/>
@@ -7452,8 +7479,25 @@
 </ds:datastoreItem>
 </file>
 
+<file path=customXml/itemProps2.xml><?xml version="1.0" encoding="utf-8"?>
+<ds:datastoreItem xmlns:ds="http://schemas.openxmlformats.org/officeDocument/2006/customXml" ds:itemID="{032BE472-BABA-4DAD-A81D-25E61EFEC132}">
+  <ds:schemaRefs>
+    <ds:schemaRef ds:uri="http://schemas.microsoft.com/sharepoint/v3/contenttype/forms"/>
+  </ds:schemaRefs>
+</ds:datastoreItem>
+</file>
+
+<file path=customXml/itemProps3.xml><?xml version="1.0" encoding="utf-8"?>
+<ds:datastoreItem xmlns:ds="http://schemas.openxmlformats.org/officeDocument/2006/customXml" ds:itemID="{A632A46D-2542-4892-B15B-3CC32308FD7D}">
+  <ds:schemaRefs>
+    <ds:schemaRef ds:uri="http://schemas.microsoft.com/office/2006/metadata/properties"/>
+    <ds:schemaRef ds:uri="http://schemas.microsoft.com/office/infopath/2007/PartnerControls"/>
+  </ds:schemaRefs>
+</ds:datastoreItem>
+</file>
+
 <file path=customXml/itemProps4.xml><?xml version="1.0" encoding="utf-8"?>
-<ds:datastoreItem xmlns:ds="http://schemas.openxmlformats.org/officeDocument/2006/customXml" ds:itemID="{5A6E75D5-802D-4F5C-9924-ED95E8F3A1E1}">
+<ds:datastoreItem xmlns:ds="http://schemas.openxmlformats.org/officeDocument/2006/customXml" ds:itemID="{EB8FDABE-E8B7-46A2-BB78-0E2CFA3BE8EF}">
   <ds:schemaRefs>
     <ds:schemaRef ds:uri="http://schemas.openxmlformats.org/officeDocument/2006/bibliography"/>
   </ds:schemaRefs>

</xml_diff>